<commit_message>
Corregido algunos errores en el documento
</commit_message>
<xml_diff>
--- a/Proyecto Data Science.docx
+++ b/Proyecto Data Science.docx
@@ -519,6 +519,7 @@
         <w:rPr>
           <w:color w:val="000000" w:themeColor="text1"/>
         </w:rPr>
+        <w:lastRenderedPageBreak/>
         <w:t xml:space="preserve">Le </w:t>
       </w:r>
       <w:r>
@@ -920,29 +921,19 @@
         <w:rPr>
           <w:color w:val="000000" w:themeColor="text1"/>
         </w:rPr>
-        <w:t>” y “</w:t>
-      </w:r>
-      <w:proofErr w:type="spellStart"/>
-      <w:proofErr w:type="gramStart"/>
-      <w:r>
-        <w:rPr>
-          <w:color w:val="000000" w:themeColor="text1"/>
-        </w:rPr>
-        <w:t>matplotlib</w:t>
-      </w:r>
-      <w:proofErr w:type="spellEnd"/>
-      <w:r>
-        <w:rPr>
-          <w:color w:val="000000" w:themeColor="text1"/>
-        </w:rPr>
-        <w:t>”  para</w:t>
-      </w:r>
-      <w:proofErr w:type="gramEnd"/>
-      <w:r>
-        <w:rPr>
-          <w:color w:val="000000" w:themeColor="text1"/>
-        </w:rPr>
-        <w:t xml:space="preserve"> realizar la visualización de los datos,</w:t>
+        <w:t>”</w:t>
+      </w:r>
+      <w:r>
+        <w:rPr>
+          <w:color w:val="000000" w:themeColor="text1"/>
+        </w:rPr>
+        <w:t xml:space="preserve"> </w:t>
+      </w:r>
+      <w:r>
+        <w:rPr>
+          <w:color w:val="000000" w:themeColor="text1"/>
+        </w:rPr>
+        <w:t>para realizar la visualización de los datos</w:t>
       </w:r>
       <w:r>
         <w:rPr>
@@ -1202,7 +1193,19 @@
         <w:rPr>
           <w:color w:val="000000" w:themeColor="text1"/>
         </w:rPr>
-        <w:t xml:space="preserve">He decidido aplicar este modelo </w:t>
+        <w:t>He decidido aplicar este modelo</w:t>
+      </w:r>
+      <w:r>
+        <w:rPr>
+          <w:color w:val="000000" w:themeColor="text1"/>
+        </w:rPr>
+        <w:t xml:space="preserve"> no supervisado</w:t>
+      </w:r>
+      <w:r>
+        <w:rPr>
+          <w:color w:val="000000" w:themeColor="text1"/>
+        </w:rPr>
+        <w:t xml:space="preserve"> </w:t>
       </w:r>
       <w:r>
         <w:rPr>
@@ -1349,6 +1352,7 @@
         <w:rPr>
           <w:color w:val="000000" w:themeColor="text1"/>
         </w:rPr>
+        <w:lastRenderedPageBreak/>
         <w:t>Seleccionamos los 25 mejores jugadores diferenciando como mejores, los que más victorias tienen.</w:t>
       </w:r>
     </w:p>
@@ -1507,7 +1511,13 @@
         </w:rPr>
       </w:pPr>
       <w:r>
-        <w:t>Aplicamos este modelo para ver similitudes y diferencias entre los jugadores.</w:t>
+        <w:t>Aplicamos este modelo</w:t>
+      </w:r>
+      <w:r>
+        <w:t xml:space="preserve"> no supervisado</w:t>
+      </w:r>
+      <w:r>
+        <w:t xml:space="preserve"> para ver similitudes y diferencias entre los jugadores.</w:t>
       </w:r>
     </w:p>
     <w:p>
@@ -1670,7 +1680,13 @@
     </w:p>
     <w:p>
       <w:r>
-        <w:t>El clúster número 4 contiene solo a ocho jugadores</w:t>
+        <w:t xml:space="preserve">El clúster número 4 contiene solo </w:t>
+      </w:r>
+      <w:r>
+        <w:t>a 10</w:t>
+      </w:r>
+      <w:r>
+        <w:t xml:space="preserve"> jugadores</w:t>
       </w:r>
       <w:r>
         <w:t xml:space="preserve"> y como podemos ver tras hacer un display de lo que hay en cada clúster, esos son prácticamente los mejores jugadores de la historia, el modelo ha sabido diferenciar quienes son los mejores y quienes son los no tan buenos, </w:t>
@@ -1681,7 +1697,13 @@
       </w:r>
       <w:proofErr w:type="gramEnd"/>
       <w:r>
-        <w:t xml:space="preserve"> por ejemplo, el clúster número 7 contiene a jugadores tipo </w:t>
+        <w:t xml:space="preserve"> por ejemplo, el clúster número </w:t>
+      </w:r>
+      <w:r>
+        <w:t>2</w:t>
+      </w:r>
+      <w:r>
+        <w:t xml:space="preserve"> contiene a jugadores tipo </w:t>
       </w:r>
       <w:r>
         <w:t>Tommy Robredo, cuya trayectoria ha sido notable pero no tan estratosférica como la de los jugadores del clúster 4.</w:t>
@@ -1867,6 +1889,7 @@
         </w:numPr>
       </w:pPr>
       <w:r>
+        <w:lastRenderedPageBreak/>
         <w:t xml:space="preserve">Importar </w:t>
       </w:r>
       <w:proofErr w:type="spellStart"/>
@@ -2155,7 +2178,13 @@
       </w:r>
       <w:proofErr w:type="spellEnd"/>
       <w:r>
-        <w:t xml:space="preserve"> = 15, esto hace que el árbol tenga menos nodos porque busca que cada Split del árbol tenga una ganancia determinada, sirve para evitar overfiting.</w:t>
+        <w:t xml:space="preserve"> = 15, esto hace que el árbol tenga menos nodos porque busca que cada Split del árbol tenga </w:t>
+      </w:r>
+      <w:r>
+        <w:t xml:space="preserve">al menos </w:t>
+      </w:r>
+      <w:r>
+        <w:t>una ganancia determinada, sirve para evitar overfiting.</w:t>
       </w:r>
     </w:p>
     <w:p>
@@ -2180,7 +2209,10 @@
     </w:p>
     <w:p>
       <w:r>
-        <w:t xml:space="preserve">Ejecutamos el modelo y vemos como funciona bien, tiene una precisión cercana al 70% y además es un poco más baja en </w:t>
+        <w:t>Ejecutamos el modelo y vemos como funciona bien, tiene una precisión cercana al 70%</w:t>
+      </w:r>
+      <w:r>
+        <w:t xml:space="preserve"> tanto en datos de </w:t>
       </w:r>
       <w:proofErr w:type="spellStart"/>
       <w:r>
@@ -2188,10 +2220,7 @@
       </w:r>
       <w:proofErr w:type="spellEnd"/>
       <w:r>
-        <w:t xml:space="preserve"> que en test</w:t>
-      </w:r>
-      <w:r>
-        <w:t>.</w:t>
+        <w:t xml:space="preserve"> como en test.</w:t>
       </w:r>
     </w:p>
     <w:p>
@@ -2377,24 +2406,14 @@
       </w:pPr>
       <w:proofErr w:type="spellStart"/>
       <w:r>
-        <w:t>shap.explainer.pkl</w:t>
-      </w:r>
-      <w:proofErr w:type="spellEnd"/>
-    </w:p>
-    <w:p>
-      <w:pPr>
-        <w:rPr>
-          <w:b/>
-        </w:rPr>
-      </w:pPr>
-    </w:p>
-    <w:p/>
-    <w:p>
-      <w:pPr>
-        <w:rPr>
-          <w:b/>
-        </w:rPr>
-      </w:pPr>
+        <w:t>shap.explainer.pk</w:t>
+      </w:r>
+      <w:r>
+        <w:t>l</w:t>
+      </w:r>
+      <w:bookmarkStart w:id="0" w:name="_GoBack"/>
+      <w:bookmarkEnd w:id="0"/>
+      <w:proofErr w:type="spellEnd"/>
     </w:p>
     <w:sectPr>
       <w:footerReference w:type="default" r:id="rId7"/>

</xml_diff>